<commit_message>
Upload of other documents and development code
</commit_message>
<xml_diff>
--- a/CSET3600 - Project Proposal & Use Cases - Group 5.docx
+++ b/CSET3600 - Project Proposal & Use Cases - Group 5.docx
@@ -11,8 +11,6 @@
           <w:u w:val="single"/>
         </w:rPr>
       </w:pPr>
-      <w:bookmarkStart w:id="0" w:name="_GoBack"/>
-      <w:bookmarkEnd w:id="0"/>
       <w:r>
         <w:rPr>
           <w:sz w:val="56"/>
@@ -252,6 +250,13 @@
     </w:p>
     <w:sdt>
       <w:sdtPr>
+        <w:rPr>
+          <w:rFonts w:asciiTheme="minorHAnsi" w:eastAsiaTheme="minorEastAsia" w:hAnsiTheme="minorHAnsi" w:cstheme="minorBidi"/>
+          <w:b w:val="0"/>
+          <w:bCs w:val="0"/>
+          <w:sz w:val="22"/>
+          <w:szCs w:val="22"/>
+        </w:rPr>
         <w:id w:val="-663617133"/>
         <w:docPartObj>
           <w:docPartGallery w:val="Table of Contents"/>
@@ -260,10 +265,7 @@
       </w:sdtPr>
       <w:sdtEndPr>
         <w:rPr>
-          <w:rFonts w:asciiTheme="minorHAnsi" w:eastAsiaTheme="minorEastAsia" w:hAnsiTheme="minorHAnsi" w:cstheme="minorBidi"/>
           <w:noProof/>
-          <w:sz w:val="22"/>
-          <w:szCs w:val="22"/>
         </w:rPr>
       </w:sdtEndPr>
       <w:sdtContent>
@@ -1208,11 +1210,11 @@
       <w:pPr>
         <w:pStyle w:val="Heading1"/>
       </w:pPr>
-      <w:bookmarkStart w:id="1" w:name="_Toc443290419"/>
+      <w:bookmarkStart w:id="0" w:name="_Toc443290419"/>
       <w:r>
         <w:t>Problem Definition</w:t>
       </w:r>
-      <w:bookmarkEnd w:id="1"/>
+      <w:bookmarkEnd w:id="0"/>
     </w:p>
     <w:p>
       <w:pPr>
@@ -1246,11 +1248,11 @@
       <w:pPr>
         <w:pStyle w:val="Heading1"/>
       </w:pPr>
-      <w:bookmarkStart w:id="2" w:name="_Toc443290420"/>
+      <w:bookmarkStart w:id="1" w:name="_Toc443290420"/>
       <w:r>
         <w:t>Background</w:t>
       </w:r>
-      <w:bookmarkEnd w:id="2"/>
+      <w:bookmarkEnd w:id="1"/>
     </w:p>
     <w:p>
       <w:pPr>
@@ -1300,12 +1302,12 @@
       <w:pPr>
         <w:pStyle w:val="Heading1"/>
       </w:pPr>
-      <w:bookmarkStart w:id="3" w:name="_Toc443290421"/>
+      <w:bookmarkStart w:id="2" w:name="_Toc443290421"/>
       <w:r>
         <w:lastRenderedPageBreak/>
         <w:t>Group Introduction</w:t>
       </w:r>
-      <w:bookmarkEnd w:id="3"/>
+      <w:bookmarkEnd w:id="2"/>
     </w:p>
     <w:p>
       <w:pPr>
@@ -1418,12 +1420,12 @@
       <w:pPr>
         <w:pStyle w:val="Heading1"/>
       </w:pPr>
-      <w:bookmarkStart w:id="4" w:name="_Toc443290422"/>
+      <w:bookmarkStart w:id="3" w:name="_Toc443290422"/>
       <w:r>
         <w:lastRenderedPageBreak/>
         <w:t>Plan</w:t>
       </w:r>
-      <w:bookmarkEnd w:id="4"/>
+      <w:bookmarkEnd w:id="3"/>
     </w:p>
     <w:p>
       <w:r>
@@ -3289,7 +3291,7 @@
         <w:pStyle w:val="Heading1"/>
         <w:spacing w:line="360" w:lineRule="auto"/>
       </w:pPr>
-      <w:bookmarkStart w:id="5" w:name="_Toc443290423"/>
+      <w:bookmarkStart w:id="4" w:name="_Toc443290423"/>
       <w:r>
         <w:lastRenderedPageBreak/>
         <w:t>CSET 3600 Use Cases</w:t>
@@ -3297,7 +3299,7 @@
       <w:r>
         <w:t xml:space="preserve"> – Group 5</w:t>
       </w:r>
-      <w:bookmarkEnd w:id="5"/>
+      <w:bookmarkEnd w:id="4"/>
     </w:p>
     <w:p>
       <w:pPr>
@@ -3750,12 +3752,12 @@
         <w:pStyle w:val="Heading2"/>
         <w:spacing w:line="360" w:lineRule="auto"/>
       </w:pPr>
-      <w:bookmarkStart w:id="6" w:name="_Toc443290424"/>
+      <w:bookmarkStart w:id="5" w:name="_Toc443290424"/>
       <w:r>
         <w:lastRenderedPageBreak/>
         <w:t>Use Case 1</w:t>
       </w:r>
-      <w:bookmarkEnd w:id="6"/>
+      <w:bookmarkEnd w:id="5"/>
     </w:p>
     <w:p>
       <w:pPr>
@@ -4161,12 +4163,12 @@
         <w:pStyle w:val="Heading2"/>
         <w:spacing w:line="360" w:lineRule="auto"/>
       </w:pPr>
-      <w:bookmarkStart w:id="7" w:name="_Toc443290425"/>
+      <w:bookmarkStart w:id="6" w:name="_Toc443290425"/>
       <w:r>
         <w:lastRenderedPageBreak/>
         <w:t>Use Case 2</w:t>
       </w:r>
-      <w:bookmarkEnd w:id="7"/>
+      <w:bookmarkEnd w:id="6"/>
     </w:p>
     <w:p>
       <w:pPr>
@@ -4571,15 +4573,12 @@
         <w:pStyle w:val="Heading2"/>
         <w:spacing w:line="360" w:lineRule="auto"/>
       </w:pPr>
-      <w:bookmarkStart w:id="8" w:name="_Toc443290426"/>
+      <w:bookmarkStart w:id="7" w:name="_Toc443290426"/>
       <w:r>
         <w:lastRenderedPageBreak/>
-        <w:t xml:space="preserve">Use Case </w:t>
-      </w:r>
-      <w:r>
-        <w:t>3</w:t>
-      </w:r>
-      <w:bookmarkEnd w:id="8"/>
+        <w:t>Use Case 3</w:t>
+      </w:r>
+      <w:bookmarkEnd w:id="7"/>
     </w:p>
     <w:p>
       <w:pPr>
@@ -5035,12 +5034,12 @@
         <w:pStyle w:val="Heading2"/>
         <w:spacing w:line="360" w:lineRule="auto"/>
       </w:pPr>
-      <w:bookmarkStart w:id="9" w:name="_Toc443290427"/>
+      <w:bookmarkStart w:id="8" w:name="_Toc443290427"/>
       <w:r>
         <w:lastRenderedPageBreak/>
         <w:t>Use Case 4</w:t>
       </w:r>
-      <w:bookmarkEnd w:id="9"/>
+      <w:bookmarkEnd w:id="8"/>
     </w:p>
     <w:p>
       <w:pPr>
@@ -5489,12 +5488,12 @@
         <w:pStyle w:val="Heading2"/>
         <w:spacing w:line="360" w:lineRule="auto"/>
       </w:pPr>
-      <w:bookmarkStart w:id="10" w:name="_Toc443290428"/>
+      <w:bookmarkStart w:id="9" w:name="_Toc443290428"/>
       <w:r>
         <w:lastRenderedPageBreak/>
         <w:t xml:space="preserve">Use Case </w:t>
       </w:r>
-      <w:bookmarkEnd w:id="10"/>
+      <w:bookmarkEnd w:id="9"/>
       <w:r>
         <w:t>5</w:t>
       </w:r>
@@ -5804,10 +5803,1499 @@
       </w:r>
     </w:p>
     <w:p>
-      <w:pPr>
-        <w:pStyle w:val="ListParagraph"/>
-        <w:spacing w:line="360" w:lineRule="auto"/>
-        <w:ind w:left="1620"/>
+      <w:bookmarkStart w:id="10" w:name="_GoBack"/>
+      <w:bookmarkEnd w:id="10"/>
+      <w:r>
+        <w:br w:type="page"/>
+      </w:r>
+    </w:p>
+    <w:p>
+      <w:pPr>
+        <w:pStyle w:val="Heading1"/>
+      </w:pPr>
+      <w:r>
+        <w:lastRenderedPageBreak/>
+        <w:t>Project Plan</w:t>
+      </w:r>
+    </w:p>
+    <w:tbl>
+      <w:tblPr>
+        <w:tblStyle w:val="TableGrid"/>
+        <w:tblW w:w="0" w:type="auto"/>
+        <w:tblLook w:val="04A0" w:firstRow="1" w:lastRow="0" w:firstColumn="1" w:lastColumn="0" w:noHBand="0" w:noVBand="1"/>
+      </w:tblPr>
+      <w:tblGrid>
+        <w:gridCol w:w="1560"/>
+        <w:gridCol w:w="1560"/>
+        <w:gridCol w:w="1740"/>
+        <w:gridCol w:w="4490"/>
+      </w:tblGrid>
+      <w:tr>
+        <w:trPr>
+          <w:trHeight w:val="300"/>
+        </w:trPr>
+        <w:tc>
+          <w:tcPr>
+            <w:tcW w:w="1560" w:type="dxa"/>
+            <w:shd w:val="clear" w:color="auto" w:fill="2A2C3B"/>
+            <w:noWrap/>
+            <w:hideMark/>
+          </w:tcPr>
+          <w:p>
+            <w:pPr>
+              <w:ind w:firstLineChars="100" w:firstLine="221"/>
+              <w:rPr>
+                <w:rFonts w:ascii="Arial" w:eastAsia="Times New Roman" w:hAnsi="Arial" w:cs="Arial"/>
+                <w:b/>
+                <w:bCs/>
+                <w:color w:val="70B5CF"/>
+                <w:lang w:eastAsia="en-US"/>
+              </w:rPr>
+            </w:pPr>
+            <w:r>
+              <w:rPr>
+                <w:rFonts w:ascii="Arial" w:eastAsia="Times New Roman" w:hAnsi="Arial" w:cs="Arial"/>
+                <w:b/>
+                <w:bCs/>
+                <w:color w:val="70B5CF"/>
+                <w:lang w:eastAsia="en-US"/>
+              </w:rPr>
+              <w:t>Start</w:t>
+            </w:r>
+          </w:p>
+        </w:tc>
+        <w:tc>
+          <w:tcPr>
+            <w:tcW w:w="1560" w:type="dxa"/>
+            <w:shd w:val="clear" w:color="auto" w:fill="2A2C3B"/>
+            <w:noWrap/>
+            <w:hideMark/>
+          </w:tcPr>
+          <w:p>
+            <w:pPr>
+              <w:ind w:firstLineChars="100" w:firstLine="221"/>
+              <w:rPr>
+                <w:rFonts w:ascii="Arial" w:eastAsia="Times New Roman" w:hAnsi="Arial" w:cs="Arial"/>
+                <w:b/>
+                <w:bCs/>
+                <w:color w:val="70B5CF"/>
+                <w:lang w:eastAsia="en-US"/>
+              </w:rPr>
+            </w:pPr>
+            <w:r>
+              <w:rPr>
+                <w:rFonts w:ascii="Arial" w:eastAsia="Times New Roman" w:hAnsi="Arial" w:cs="Arial"/>
+                <w:b/>
+                <w:bCs/>
+                <w:color w:val="70B5CF"/>
+                <w:lang w:eastAsia="en-US"/>
+              </w:rPr>
+              <w:t>End</w:t>
+            </w:r>
+          </w:p>
+        </w:tc>
+        <w:tc>
+          <w:tcPr>
+            <w:tcW w:w="1740" w:type="dxa"/>
+            <w:shd w:val="clear" w:color="auto" w:fill="2A2C3B"/>
+            <w:noWrap/>
+            <w:hideMark/>
+          </w:tcPr>
+          <w:p>
+            <w:pPr>
+              <w:ind w:firstLineChars="100" w:firstLine="221"/>
+              <w:rPr>
+                <w:rFonts w:ascii="Arial" w:eastAsia="Times New Roman" w:hAnsi="Arial" w:cs="Arial"/>
+                <w:b/>
+                <w:bCs/>
+                <w:color w:val="70B5CF"/>
+                <w:lang w:eastAsia="en-US"/>
+              </w:rPr>
+            </w:pPr>
+            <w:r>
+              <w:rPr>
+                <w:rFonts w:ascii="Arial" w:eastAsia="Times New Roman" w:hAnsi="Arial" w:cs="Arial"/>
+                <w:b/>
+                <w:bCs/>
+                <w:color w:val="70B5CF"/>
+                <w:lang w:eastAsia="en-US"/>
+              </w:rPr>
+              <w:t>Assigned To</w:t>
+            </w:r>
+          </w:p>
+        </w:tc>
+        <w:tc>
+          <w:tcPr>
+            <w:tcW w:w="4580" w:type="dxa"/>
+            <w:shd w:val="clear" w:color="auto" w:fill="2A2C3B"/>
+            <w:hideMark/>
+          </w:tcPr>
+          <w:p>
+            <w:pPr>
+              <w:ind w:firstLineChars="100" w:firstLine="221"/>
+              <w:rPr>
+                <w:rFonts w:ascii="Arial" w:eastAsia="Times New Roman" w:hAnsi="Arial" w:cs="Arial"/>
+                <w:b/>
+                <w:bCs/>
+                <w:color w:val="70B5CF"/>
+                <w:lang w:eastAsia="en-US"/>
+              </w:rPr>
+            </w:pPr>
+            <w:r>
+              <w:rPr>
+                <w:rFonts w:ascii="Arial" w:eastAsia="Times New Roman" w:hAnsi="Arial" w:cs="Arial"/>
+                <w:b/>
+                <w:bCs/>
+                <w:color w:val="70B5CF"/>
+                <w:lang w:eastAsia="en-US"/>
+              </w:rPr>
+              <w:t>Description</w:t>
+            </w:r>
+          </w:p>
+        </w:tc>
+      </w:tr>
+      <w:tr>
+        <w:trPr>
+          <w:trHeight w:val="300"/>
+        </w:trPr>
+        <w:tc>
+          <w:tcPr>
+            <w:tcW w:w="1560" w:type="dxa"/>
+            <w:noWrap/>
+            <w:hideMark/>
+          </w:tcPr>
+          <w:p>
+            <w:pPr>
+              <w:spacing w:line="360" w:lineRule="auto"/>
+            </w:pPr>
+            <w:r>
+              <w:t>1/21/2016</w:t>
+            </w:r>
+          </w:p>
+        </w:tc>
+        <w:tc>
+          <w:tcPr>
+            <w:tcW w:w="1560" w:type="dxa"/>
+            <w:noWrap/>
+            <w:hideMark/>
+          </w:tcPr>
+          <w:p>
+            <w:pPr>
+              <w:spacing w:line="360" w:lineRule="auto"/>
+            </w:pPr>
+            <w:r>
+              <w:t>1/21/2016</w:t>
+            </w:r>
+          </w:p>
+        </w:tc>
+        <w:tc>
+          <w:tcPr>
+            <w:tcW w:w="1740" w:type="dxa"/>
+            <w:noWrap/>
+            <w:hideMark/>
+          </w:tcPr>
+          <w:p>
+            <w:pPr>
+              <w:spacing w:line="360" w:lineRule="auto"/>
+            </w:pPr>
+            <w:r>
+              <w:t>Team</w:t>
+            </w:r>
+          </w:p>
+        </w:tc>
+        <w:tc>
+          <w:tcPr>
+            <w:tcW w:w="4580" w:type="dxa"/>
+            <w:hideMark/>
+          </w:tcPr>
+          <w:p>
+            <w:pPr>
+              <w:spacing w:line="360" w:lineRule="auto"/>
+            </w:pPr>
+            <w:r>
+              <w:t>Project Kick-off</w:t>
+            </w:r>
+          </w:p>
+        </w:tc>
+      </w:tr>
+      <w:tr>
+        <w:trPr>
+          <w:trHeight w:val="300"/>
+        </w:trPr>
+        <w:tc>
+          <w:tcPr>
+            <w:tcW w:w="1560" w:type="dxa"/>
+            <w:noWrap/>
+            <w:hideMark/>
+          </w:tcPr>
+          <w:p>
+            <w:pPr>
+              <w:spacing w:line="360" w:lineRule="auto"/>
+            </w:pPr>
+            <w:r>
+              <w:t>1/21/2016</w:t>
+            </w:r>
+          </w:p>
+        </w:tc>
+        <w:tc>
+          <w:tcPr>
+            <w:tcW w:w="1560" w:type="dxa"/>
+            <w:noWrap/>
+            <w:hideMark/>
+          </w:tcPr>
+          <w:p>
+            <w:pPr>
+              <w:spacing w:line="360" w:lineRule="auto"/>
+            </w:pPr>
+            <w:r>
+              <w:t>2/5/2016</w:t>
+            </w:r>
+          </w:p>
+        </w:tc>
+        <w:tc>
+          <w:tcPr>
+            <w:tcW w:w="1740" w:type="dxa"/>
+            <w:noWrap/>
+            <w:hideMark/>
+          </w:tcPr>
+          <w:p>
+            <w:pPr>
+              <w:spacing w:line="360" w:lineRule="auto"/>
+            </w:pPr>
+            <w:r>
+              <w:t>Sean</w:t>
+            </w:r>
+          </w:p>
+        </w:tc>
+        <w:tc>
+          <w:tcPr>
+            <w:tcW w:w="4580" w:type="dxa"/>
+            <w:hideMark/>
+          </w:tcPr>
+          <w:p>
+            <w:pPr>
+              <w:spacing w:line="360" w:lineRule="auto"/>
+            </w:pPr>
+            <w:r>
+              <w:t>Project Proposal</w:t>
+            </w:r>
+          </w:p>
+        </w:tc>
+      </w:tr>
+      <w:tr>
+        <w:trPr>
+          <w:trHeight w:val="300"/>
+        </w:trPr>
+        <w:tc>
+          <w:tcPr>
+            <w:tcW w:w="1560" w:type="dxa"/>
+            <w:noWrap/>
+            <w:hideMark/>
+          </w:tcPr>
+          <w:p>
+            <w:pPr>
+              <w:spacing w:line="360" w:lineRule="auto"/>
+            </w:pPr>
+            <w:r>
+              <w:t>2/5/2016</w:t>
+            </w:r>
+          </w:p>
+        </w:tc>
+        <w:tc>
+          <w:tcPr>
+            <w:tcW w:w="1560" w:type="dxa"/>
+            <w:noWrap/>
+            <w:hideMark/>
+          </w:tcPr>
+          <w:p>
+            <w:pPr>
+              <w:spacing w:line="360" w:lineRule="auto"/>
+            </w:pPr>
+            <w:r>
+              <w:t>2/15/2016</w:t>
+            </w:r>
+          </w:p>
+        </w:tc>
+        <w:tc>
+          <w:tcPr>
+            <w:tcW w:w="1740" w:type="dxa"/>
+            <w:noWrap/>
+            <w:hideMark/>
+          </w:tcPr>
+          <w:p>
+            <w:pPr>
+              <w:spacing w:line="360" w:lineRule="auto"/>
+            </w:pPr>
+            <w:r>
+              <w:t>Steve</w:t>
+            </w:r>
+          </w:p>
+        </w:tc>
+        <w:tc>
+          <w:tcPr>
+            <w:tcW w:w="4580" w:type="dxa"/>
+            <w:hideMark/>
+          </w:tcPr>
+          <w:p>
+            <w:pPr>
+              <w:spacing w:line="360" w:lineRule="auto"/>
+            </w:pPr>
+            <w:r>
+              <w:t>Develop Use Cases</w:t>
+            </w:r>
+          </w:p>
+        </w:tc>
+      </w:tr>
+      <w:tr>
+        <w:trPr>
+          <w:trHeight w:val="300"/>
+        </w:trPr>
+        <w:tc>
+          <w:tcPr>
+            <w:tcW w:w="1560" w:type="dxa"/>
+            <w:noWrap/>
+            <w:hideMark/>
+          </w:tcPr>
+          <w:p>
+            <w:pPr>
+              <w:spacing w:line="360" w:lineRule="auto"/>
+            </w:pPr>
+            <w:r>
+              <w:t>2/5/2016</w:t>
+            </w:r>
+          </w:p>
+        </w:tc>
+        <w:tc>
+          <w:tcPr>
+            <w:tcW w:w="1560" w:type="dxa"/>
+            <w:noWrap/>
+            <w:hideMark/>
+          </w:tcPr>
+          <w:p>
+            <w:pPr>
+              <w:spacing w:line="360" w:lineRule="auto"/>
+            </w:pPr>
+            <w:r>
+              <w:t>3/7/2016</w:t>
+            </w:r>
+          </w:p>
+        </w:tc>
+        <w:tc>
+          <w:tcPr>
+            <w:tcW w:w="1740" w:type="dxa"/>
+            <w:noWrap/>
+            <w:hideMark/>
+          </w:tcPr>
+          <w:p>
+            <w:pPr>
+              <w:spacing w:line="360" w:lineRule="auto"/>
+            </w:pPr>
+            <w:r>
+              <w:t>Sean</w:t>
+            </w:r>
+          </w:p>
+        </w:tc>
+        <w:tc>
+          <w:tcPr>
+            <w:tcW w:w="4580" w:type="dxa"/>
+            <w:hideMark/>
+          </w:tcPr>
+          <w:p>
+            <w:pPr>
+              <w:spacing w:line="360" w:lineRule="auto"/>
+            </w:pPr>
+            <w:r>
+              <w:t>Design &amp; Develop GUI layout</w:t>
+            </w:r>
+          </w:p>
+        </w:tc>
+      </w:tr>
+      <w:tr>
+        <w:trPr>
+          <w:trHeight w:val="300"/>
+        </w:trPr>
+        <w:tc>
+          <w:tcPr>
+            <w:tcW w:w="1560" w:type="dxa"/>
+            <w:noWrap/>
+            <w:hideMark/>
+          </w:tcPr>
+          <w:p>
+            <w:pPr>
+              <w:spacing w:line="360" w:lineRule="auto"/>
+            </w:pPr>
+            <w:r>
+              <w:t>2/19/2016</w:t>
+            </w:r>
+          </w:p>
+        </w:tc>
+        <w:tc>
+          <w:tcPr>
+            <w:tcW w:w="1560" w:type="dxa"/>
+            <w:noWrap/>
+            <w:hideMark/>
+          </w:tcPr>
+          <w:p>
+            <w:pPr>
+              <w:spacing w:line="360" w:lineRule="auto"/>
+            </w:pPr>
+            <w:r>
+              <w:t>3/14/2016</w:t>
+            </w:r>
+          </w:p>
+        </w:tc>
+        <w:tc>
+          <w:tcPr>
+            <w:tcW w:w="1740" w:type="dxa"/>
+            <w:noWrap/>
+            <w:hideMark/>
+          </w:tcPr>
+          <w:p>
+            <w:pPr>
+              <w:spacing w:line="360" w:lineRule="auto"/>
+            </w:pPr>
+            <w:r>
+              <w:t>Steve</w:t>
+            </w:r>
+          </w:p>
+        </w:tc>
+        <w:tc>
+          <w:tcPr>
+            <w:tcW w:w="4580" w:type="dxa"/>
+            <w:hideMark/>
+          </w:tcPr>
+          <w:p>
+            <w:pPr>
+              <w:spacing w:line="360" w:lineRule="auto"/>
+            </w:pPr>
+            <w:r>
+              <w:t>Design &amp; Develop logic for network devices</w:t>
+            </w:r>
+          </w:p>
+        </w:tc>
+      </w:tr>
+      <w:tr>
+        <w:trPr>
+          <w:trHeight w:val="300"/>
+        </w:trPr>
+        <w:tc>
+          <w:tcPr>
+            <w:tcW w:w="1560" w:type="dxa"/>
+            <w:noWrap/>
+            <w:hideMark/>
+          </w:tcPr>
+          <w:p>
+            <w:pPr>
+              <w:spacing w:line="360" w:lineRule="auto"/>
+            </w:pPr>
+            <w:r>
+              <w:t>2/26/2016</w:t>
+            </w:r>
+          </w:p>
+        </w:tc>
+        <w:tc>
+          <w:tcPr>
+            <w:tcW w:w="1560" w:type="dxa"/>
+            <w:noWrap/>
+            <w:hideMark/>
+          </w:tcPr>
+          <w:p>
+            <w:pPr>
+              <w:spacing w:line="360" w:lineRule="auto"/>
+            </w:pPr>
+            <w:r>
+              <w:t>3/7/2016</w:t>
+            </w:r>
+          </w:p>
+        </w:tc>
+        <w:tc>
+          <w:tcPr>
+            <w:tcW w:w="1740" w:type="dxa"/>
+            <w:noWrap/>
+            <w:hideMark/>
+          </w:tcPr>
+          <w:p>
+            <w:pPr>
+              <w:spacing w:line="360" w:lineRule="auto"/>
+            </w:pPr>
+            <w:r>
+              <w:t>Jeremy</w:t>
+            </w:r>
+          </w:p>
+        </w:tc>
+        <w:tc>
+          <w:tcPr>
+            <w:tcW w:w="4580" w:type="dxa"/>
+            <w:hideMark/>
+          </w:tcPr>
+          <w:p>
+            <w:pPr>
+              <w:spacing w:line="360" w:lineRule="auto"/>
+            </w:pPr>
+            <w:r>
+              <w:t>Develop UML for project</w:t>
+            </w:r>
+          </w:p>
+        </w:tc>
+      </w:tr>
+      <w:tr>
+        <w:trPr>
+          <w:trHeight w:val="600"/>
+        </w:trPr>
+        <w:tc>
+          <w:tcPr>
+            <w:tcW w:w="1560" w:type="dxa"/>
+            <w:noWrap/>
+            <w:hideMark/>
+          </w:tcPr>
+          <w:p>
+            <w:pPr>
+              <w:spacing w:line="360" w:lineRule="auto"/>
+            </w:pPr>
+            <w:r>
+              <w:t>3/1/2016</w:t>
+            </w:r>
+          </w:p>
+        </w:tc>
+        <w:tc>
+          <w:tcPr>
+            <w:tcW w:w="1560" w:type="dxa"/>
+            <w:noWrap/>
+            <w:hideMark/>
+          </w:tcPr>
+          <w:p>
+            <w:pPr>
+              <w:spacing w:line="360" w:lineRule="auto"/>
+            </w:pPr>
+            <w:r>
+              <w:t>3/7/2016</w:t>
+            </w:r>
+          </w:p>
+        </w:tc>
+        <w:tc>
+          <w:tcPr>
+            <w:tcW w:w="1740" w:type="dxa"/>
+            <w:noWrap/>
+            <w:hideMark/>
+          </w:tcPr>
+          <w:p>
+            <w:pPr>
+              <w:spacing w:line="360" w:lineRule="auto"/>
+            </w:pPr>
+            <w:r>
+              <w:t>Taylor</w:t>
+            </w:r>
+          </w:p>
+        </w:tc>
+        <w:tc>
+          <w:tcPr>
+            <w:tcW w:w="4580" w:type="dxa"/>
+            <w:hideMark/>
+          </w:tcPr>
+          <w:p>
+            <w:pPr>
+              <w:spacing w:line="360" w:lineRule="auto"/>
+            </w:pPr>
+            <w:r>
+              <w:t>Design &amp; Develop logic for reading and writing configuration file</w:t>
+            </w:r>
+          </w:p>
+        </w:tc>
+      </w:tr>
+      <w:tr>
+        <w:trPr>
+          <w:trHeight w:val="300"/>
+        </w:trPr>
+        <w:tc>
+          <w:tcPr>
+            <w:tcW w:w="1560" w:type="dxa"/>
+            <w:noWrap/>
+            <w:hideMark/>
+          </w:tcPr>
+          <w:p>
+            <w:pPr>
+              <w:spacing w:line="360" w:lineRule="auto"/>
+            </w:pPr>
+            <w:r>
+              <w:t>3/7/2016</w:t>
+            </w:r>
+          </w:p>
+        </w:tc>
+        <w:tc>
+          <w:tcPr>
+            <w:tcW w:w="1560" w:type="dxa"/>
+            <w:noWrap/>
+            <w:hideMark/>
+          </w:tcPr>
+          <w:p>
+            <w:pPr>
+              <w:spacing w:line="360" w:lineRule="auto"/>
+            </w:pPr>
+            <w:r>
+              <w:t>3/14/2016</w:t>
+            </w:r>
+          </w:p>
+        </w:tc>
+        <w:tc>
+          <w:tcPr>
+            <w:tcW w:w="1740" w:type="dxa"/>
+            <w:noWrap/>
+            <w:hideMark/>
+          </w:tcPr>
+          <w:p>
+            <w:pPr>
+              <w:spacing w:line="360" w:lineRule="auto"/>
+            </w:pPr>
+            <w:r>
+              <w:t>Taylor</w:t>
+            </w:r>
+          </w:p>
+        </w:tc>
+        <w:tc>
+          <w:tcPr>
+            <w:tcW w:w="4580" w:type="dxa"/>
+            <w:hideMark/>
+          </w:tcPr>
+          <w:p>
+            <w:pPr>
+              <w:spacing w:line="360" w:lineRule="auto"/>
+            </w:pPr>
+            <w:r>
+              <w:t>Develop Task List for team</w:t>
+            </w:r>
+          </w:p>
+        </w:tc>
+      </w:tr>
+      <w:tr>
+        <w:trPr>
+          <w:trHeight w:val="600"/>
+        </w:trPr>
+        <w:tc>
+          <w:tcPr>
+            <w:tcW w:w="1560" w:type="dxa"/>
+            <w:noWrap/>
+            <w:hideMark/>
+          </w:tcPr>
+          <w:p>
+            <w:pPr>
+              <w:spacing w:line="360" w:lineRule="auto"/>
+            </w:pPr>
+            <w:r>
+              <w:t>3/7/2016</w:t>
+            </w:r>
+          </w:p>
+        </w:tc>
+        <w:tc>
+          <w:tcPr>
+            <w:tcW w:w="1560" w:type="dxa"/>
+            <w:noWrap/>
+            <w:hideMark/>
+          </w:tcPr>
+          <w:p>
+            <w:pPr>
+              <w:spacing w:line="360" w:lineRule="auto"/>
+            </w:pPr>
+            <w:r>
+              <w:t>3/21/2016</w:t>
+            </w:r>
+          </w:p>
+        </w:tc>
+        <w:tc>
+          <w:tcPr>
+            <w:tcW w:w="1740" w:type="dxa"/>
+            <w:hideMark/>
+          </w:tcPr>
+          <w:p>
+            <w:pPr>
+              <w:spacing w:line="360" w:lineRule="auto"/>
+            </w:pPr>
+            <w:r>
+              <w:t>Steve, Taylor, Sean</w:t>
+            </w:r>
+          </w:p>
+        </w:tc>
+        <w:tc>
+          <w:tcPr>
+            <w:tcW w:w="4580" w:type="dxa"/>
+            <w:hideMark/>
+          </w:tcPr>
+          <w:p>
+            <w:pPr>
+              <w:spacing w:line="360" w:lineRule="auto"/>
+            </w:pPr>
+            <w:r>
+              <w:t>Integrate different methods for complete prototype</w:t>
+            </w:r>
+          </w:p>
+        </w:tc>
+      </w:tr>
+      <w:tr>
+        <w:trPr>
+          <w:trHeight w:val="300"/>
+        </w:trPr>
+        <w:tc>
+          <w:tcPr>
+            <w:tcW w:w="1560" w:type="dxa"/>
+            <w:noWrap/>
+            <w:hideMark/>
+          </w:tcPr>
+          <w:p>
+            <w:pPr>
+              <w:spacing w:line="360" w:lineRule="auto"/>
+            </w:pPr>
+            <w:r>
+              <w:t>3/14/2016</w:t>
+            </w:r>
+          </w:p>
+        </w:tc>
+        <w:tc>
+          <w:tcPr>
+            <w:tcW w:w="1560" w:type="dxa"/>
+            <w:noWrap/>
+            <w:hideMark/>
+          </w:tcPr>
+          <w:p>
+            <w:pPr>
+              <w:spacing w:line="360" w:lineRule="auto"/>
+            </w:pPr>
+            <w:r>
+              <w:t>4/1/2016</w:t>
+            </w:r>
+          </w:p>
+        </w:tc>
+        <w:tc>
+          <w:tcPr>
+            <w:tcW w:w="1740" w:type="dxa"/>
+            <w:noWrap/>
+            <w:hideMark/>
+          </w:tcPr>
+          <w:p>
+            <w:pPr>
+              <w:spacing w:line="360" w:lineRule="auto"/>
+            </w:pPr>
+            <w:r>
+              <w:t>Ben</w:t>
+            </w:r>
+          </w:p>
+        </w:tc>
+        <w:tc>
+          <w:tcPr>
+            <w:tcW w:w="4580" w:type="dxa"/>
+            <w:hideMark/>
+          </w:tcPr>
+          <w:p>
+            <w:pPr>
+              <w:spacing w:line="360" w:lineRule="auto"/>
+            </w:pPr>
+            <w:r>
+              <w:t>Develop Test Suite</w:t>
+            </w:r>
+          </w:p>
+        </w:tc>
+      </w:tr>
+      <w:tr>
+        <w:trPr>
+          <w:trHeight w:val="300"/>
+        </w:trPr>
+        <w:tc>
+          <w:tcPr>
+            <w:tcW w:w="1560" w:type="dxa"/>
+            <w:noWrap/>
+            <w:hideMark/>
+          </w:tcPr>
+          <w:p>
+            <w:pPr>
+              <w:spacing w:line="360" w:lineRule="auto"/>
+            </w:pPr>
+            <w:r>
+              <w:t>3/21/2016</w:t>
+            </w:r>
+          </w:p>
+        </w:tc>
+        <w:tc>
+          <w:tcPr>
+            <w:tcW w:w="1560" w:type="dxa"/>
+            <w:noWrap/>
+            <w:hideMark/>
+          </w:tcPr>
+          <w:p>
+            <w:pPr>
+              <w:spacing w:line="360" w:lineRule="auto"/>
+            </w:pPr>
+            <w:r>
+              <w:t>3/21/2016</w:t>
+            </w:r>
+          </w:p>
+        </w:tc>
+        <w:tc>
+          <w:tcPr>
+            <w:tcW w:w="1740" w:type="dxa"/>
+            <w:noWrap/>
+            <w:hideMark/>
+          </w:tcPr>
+          <w:p>
+            <w:pPr>
+              <w:spacing w:line="360" w:lineRule="auto"/>
+            </w:pPr>
+            <w:r>
+              <w:t>Team</w:t>
+            </w:r>
+          </w:p>
+        </w:tc>
+        <w:tc>
+          <w:tcPr>
+            <w:tcW w:w="4580" w:type="dxa"/>
+            <w:hideMark/>
+          </w:tcPr>
+          <w:p>
+            <w:pPr>
+              <w:spacing w:line="360" w:lineRule="auto"/>
+            </w:pPr>
+            <w:r>
+              <w:t>First Code Review</w:t>
+            </w:r>
+          </w:p>
+        </w:tc>
+      </w:tr>
+      <w:tr>
+        <w:trPr>
+          <w:trHeight w:val="600"/>
+        </w:trPr>
+        <w:tc>
+          <w:tcPr>
+            <w:tcW w:w="1560" w:type="dxa"/>
+            <w:noWrap/>
+            <w:hideMark/>
+          </w:tcPr>
+          <w:p>
+            <w:pPr>
+              <w:spacing w:line="360" w:lineRule="auto"/>
+            </w:pPr>
+            <w:r>
+              <w:t>3/21/2016</w:t>
+            </w:r>
+          </w:p>
+        </w:tc>
+        <w:tc>
+          <w:tcPr>
+            <w:tcW w:w="1560" w:type="dxa"/>
+            <w:noWrap/>
+            <w:hideMark/>
+          </w:tcPr>
+          <w:p>
+            <w:pPr>
+              <w:spacing w:line="360" w:lineRule="auto"/>
+            </w:pPr>
+            <w:r>
+              <w:t>4/1/2016</w:t>
+            </w:r>
+          </w:p>
+        </w:tc>
+        <w:tc>
+          <w:tcPr>
+            <w:tcW w:w="1740" w:type="dxa"/>
+            <w:hideMark/>
+          </w:tcPr>
+          <w:p>
+            <w:pPr>
+              <w:spacing w:line="360" w:lineRule="auto"/>
+            </w:pPr>
+            <w:r>
+              <w:t>Steve, Taylor, Sean</w:t>
+            </w:r>
+          </w:p>
+        </w:tc>
+        <w:tc>
+          <w:tcPr>
+            <w:tcW w:w="4580" w:type="dxa"/>
+            <w:hideMark/>
+          </w:tcPr>
+          <w:p>
+            <w:pPr>
+              <w:spacing w:line="360" w:lineRule="auto"/>
+            </w:pPr>
+            <w:r>
+              <w:t>Update code based on First Code Review feedback</w:t>
+            </w:r>
+          </w:p>
+        </w:tc>
+      </w:tr>
+      <w:tr>
+        <w:trPr>
+          <w:trHeight w:val="300"/>
+        </w:trPr>
+        <w:tc>
+          <w:tcPr>
+            <w:tcW w:w="1560" w:type="dxa"/>
+            <w:noWrap/>
+            <w:hideMark/>
+          </w:tcPr>
+          <w:p>
+            <w:pPr>
+              <w:spacing w:line="360" w:lineRule="auto"/>
+            </w:pPr>
+            <w:r>
+              <w:t>4/1/2016</w:t>
+            </w:r>
+          </w:p>
+        </w:tc>
+        <w:tc>
+          <w:tcPr>
+            <w:tcW w:w="1560" w:type="dxa"/>
+            <w:noWrap/>
+            <w:hideMark/>
+          </w:tcPr>
+          <w:p>
+            <w:pPr>
+              <w:spacing w:line="360" w:lineRule="auto"/>
+            </w:pPr>
+            <w:r>
+              <w:t>4/8/2016</w:t>
+            </w:r>
+          </w:p>
+        </w:tc>
+        <w:tc>
+          <w:tcPr>
+            <w:tcW w:w="1740" w:type="dxa"/>
+            <w:noWrap/>
+            <w:hideMark/>
+          </w:tcPr>
+          <w:p>
+            <w:pPr>
+              <w:spacing w:line="360" w:lineRule="auto"/>
+            </w:pPr>
+            <w:r>
+              <w:t>Taylor</w:t>
+            </w:r>
+          </w:p>
+        </w:tc>
+        <w:tc>
+          <w:tcPr>
+            <w:tcW w:w="4580" w:type="dxa"/>
+            <w:hideMark/>
+          </w:tcPr>
+          <w:p>
+            <w:pPr>
+              <w:spacing w:line="360" w:lineRule="auto"/>
+            </w:pPr>
+            <w:r>
+              <w:t>Update Task List</w:t>
+            </w:r>
+          </w:p>
+        </w:tc>
+      </w:tr>
+      <w:tr>
+        <w:trPr>
+          <w:trHeight w:val="600"/>
+        </w:trPr>
+        <w:tc>
+          <w:tcPr>
+            <w:tcW w:w="1560" w:type="dxa"/>
+            <w:noWrap/>
+            <w:hideMark/>
+          </w:tcPr>
+          <w:p>
+            <w:pPr>
+              <w:spacing w:line="360" w:lineRule="auto"/>
+            </w:pPr>
+            <w:r>
+              <w:t>4/1/2016</w:t>
+            </w:r>
+          </w:p>
+        </w:tc>
+        <w:tc>
+          <w:tcPr>
+            <w:tcW w:w="1560" w:type="dxa"/>
+            <w:noWrap/>
+            <w:hideMark/>
+          </w:tcPr>
+          <w:p>
+            <w:pPr>
+              <w:spacing w:line="360" w:lineRule="auto"/>
+            </w:pPr>
+            <w:r>
+              <w:t>4/8/2016</w:t>
+            </w:r>
+          </w:p>
+        </w:tc>
+        <w:tc>
+          <w:tcPr>
+            <w:tcW w:w="1740" w:type="dxa"/>
+            <w:hideMark/>
+          </w:tcPr>
+          <w:p>
+            <w:pPr>
+              <w:spacing w:line="360" w:lineRule="auto"/>
+            </w:pPr>
+            <w:r>
+              <w:t>Ben, Jeremy, Taylor</w:t>
+            </w:r>
+          </w:p>
+        </w:tc>
+        <w:tc>
+          <w:tcPr>
+            <w:tcW w:w="4580" w:type="dxa"/>
+            <w:hideMark/>
+          </w:tcPr>
+          <w:p>
+            <w:pPr>
+              <w:spacing w:line="360" w:lineRule="auto"/>
+            </w:pPr>
+            <w:r>
+              <w:t>Perform Testing based on Test Suite</w:t>
+            </w:r>
+          </w:p>
+        </w:tc>
+      </w:tr>
+      <w:tr>
+        <w:trPr>
+          <w:trHeight w:val="300"/>
+        </w:trPr>
+        <w:tc>
+          <w:tcPr>
+            <w:tcW w:w="1560" w:type="dxa"/>
+            <w:noWrap/>
+            <w:hideMark/>
+          </w:tcPr>
+          <w:p>
+            <w:pPr>
+              <w:spacing w:line="360" w:lineRule="auto"/>
+            </w:pPr>
+            <w:r>
+              <w:t>4/1/2016</w:t>
+            </w:r>
+          </w:p>
+        </w:tc>
+        <w:tc>
+          <w:tcPr>
+            <w:tcW w:w="1560" w:type="dxa"/>
+            <w:noWrap/>
+            <w:hideMark/>
+          </w:tcPr>
+          <w:p>
+            <w:pPr>
+              <w:spacing w:line="360" w:lineRule="auto"/>
+            </w:pPr>
+            <w:r>
+              <w:t>4/25/2016</w:t>
+            </w:r>
+          </w:p>
+        </w:tc>
+        <w:tc>
+          <w:tcPr>
+            <w:tcW w:w="1740" w:type="dxa"/>
+            <w:noWrap/>
+            <w:hideMark/>
+          </w:tcPr>
+          <w:p>
+            <w:pPr>
+              <w:spacing w:line="360" w:lineRule="auto"/>
+            </w:pPr>
+            <w:r>
+              <w:t>Sean</w:t>
+            </w:r>
+          </w:p>
+        </w:tc>
+        <w:tc>
+          <w:tcPr>
+            <w:tcW w:w="4580" w:type="dxa"/>
+            <w:hideMark/>
+          </w:tcPr>
+          <w:p>
+            <w:pPr>
+              <w:spacing w:line="360" w:lineRule="auto"/>
+            </w:pPr>
+            <w:r>
+              <w:t>Design graphic elements for GUI</w:t>
+            </w:r>
+          </w:p>
+        </w:tc>
+      </w:tr>
+      <w:tr>
+        <w:trPr>
+          <w:trHeight w:val="600"/>
+        </w:trPr>
+        <w:tc>
+          <w:tcPr>
+            <w:tcW w:w="1560" w:type="dxa"/>
+            <w:noWrap/>
+            <w:hideMark/>
+          </w:tcPr>
+          <w:p>
+            <w:pPr>
+              <w:spacing w:line="360" w:lineRule="auto"/>
+            </w:pPr>
+            <w:r>
+              <w:t>4/8/2016</w:t>
+            </w:r>
+          </w:p>
+        </w:tc>
+        <w:tc>
+          <w:tcPr>
+            <w:tcW w:w="1560" w:type="dxa"/>
+            <w:noWrap/>
+            <w:hideMark/>
+          </w:tcPr>
+          <w:p>
+            <w:pPr>
+              <w:spacing w:line="360" w:lineRule="auto"/>
+            </w:pPr>
+            <w:r>
+              <w:t>4/25/2016</w:t>
+            </w:r>
+          </w:p>
+        </w:tc>
+        <w:tc>
+          <w:tcPr>
+            <w:tcW w:w="1740" w:type="dxa"/>
+            <w:hideMark/>
+          </w:tcPr>
+          <w:p>
+            <w:pPr>
+              <w:spacing w:line="360" w:lineRule="auto"/>
+            </w:pPr>
+            <w:r>
+              <w:t>Steve, Taylor, Sean</w:t>
+            </w:r>
+          </w:p>
+        </w:tc>
+        <w:tc>
+          <w:tcPr>
+            <w:tcW w:w="4580" w:type="dxa"/>
+            <w:hideMark/>
+          </w:tcPr>
+          <w:p>
+            <w:pPr>
+              <w:spacing w:line="360" w:lineRule="auto"/>
+            </w:pPr>
+            <w:r>
+              <w:t>Update code based on Test Suite results</w:t>
+            </w:r>
+          </w:p>
+        </w:tc>
+      </w:tr>
+      <w:tr>
+        <w:trPr>
+          <w:trHeight w:val="300"/>
+        </w:trPr>
+        <w:tc>
+          <w:tcPr>
+            <w:tcW w:w="1560" w:type="dxa"/>
+            <w:noWrap/>
+            <w:hideMark/>
+          </w:tcPr>
+          <w:p>
+            <w:pPr>
+              <w:spacing w:line="360" w:lineRule="auto"/>
+            </w:pPr>
+            <w:r>
+              <w:t>4/15/2016</w:t>
+            </w:r>
+          </w:p>
+        </w:tc>
+        <w:tc>
+          <w:tcPr>
+            <w:tcW w:w="1560" w:type="dxa"/>
+            <w:noWrap/>
+            <w:hideMark/>
+          </w:tcPr>
+          <w:p>
+            <w:pPr>
+              <w:spacing w:line="360" w:lineRule="auto"/>
+            </w:pPr>
+            <w:r>
+              <w:t>4/15/2016</w:t>
+            </w:r>
+          </w:p>
+        </w:tc>
+        <w:tc>
+          <w:tcPr>
+            <w:tcW w:w="1740" w:type="dxa"/>
+            <w:noWrap/>
+            <w:hideMark/>
+          </w:tcPr>
+          <w:p>
+            <w:pPr>
+              <w:spacing w:line="360" w:lineRule="auto"/>
+            </w:pPr>
+            <w:r>
+              <w:t>Team</w:t>
+            </w:r>
+          </w:p>
+        </w:tc>
+        <w:tc>
+          <w:tcPr>
+            <w:tcW w:w="4580" w:type="dxa"/>
+            <w:hideMark/>
+          </w:tcPr>
+          <w:p>
+            <w:pPr>
+              <w:spacing w:line="360" w:lineRule="auto"/>
+            </w:pPr>
+            <w:r>
+              <w:t>Second Code Review</w:t>
+            </w:r>
+          </w:p>
+        </w:tc>
+      </w:tr>
+      <w:tr>
+        <w:trPr>
+          <w:trHeight w:val="600"/>
+        </w:trPr>
+        <w:tc>
+          <w:tcPr>
+            <w:tcW w:w="1560" w:type="dxa"/>
+            <w:noWrap/>
+            <w:hideMark/>
+          </w:tcPr>
+          <w:p>
+            <w:pPr>
+              <w:spacing w:line="360" w:lineRule="auto"/>
+            </w:pPr>
+            <w:r>
+              <w:t>4/15/2016</w:t>
+            </w:r>
+          </w:p>
+        </w:tc>
+        <w:tc>
+          <w:tcPr>
+            <w:tcW w:w="1560" w:type="dxa"/>
+            <w:noWrap/>
+            <w:hideMark/>
+          </w:tcPr>
+          <w:p>
+            <w:pPr>
+              <w:spacing w:line="360" w:lineRule="auto"/>
+            </w:pPr>
+            <w:r>
+              <w:t>4/25/2016</w:t>
+            </w:r>
+          </w:p>
+        </w:tc>
+        <w:tc>
+          <w:tcPr>
+            <w:tcW w:w="1740" w:type="dxa"/>
+            <w:hideMark/>
+          </w:tcPr>
+          <w:p>
+            <w:pPr>
+              <w:spacing w:line="360" w:lineRule="auto"/>
+            </w:pPr>
+            <w:r>
+              <w:t>Steve, Taylor, Sean</w:t>
+            </w:r>
+          </w:p>
+        </w:tc>
+        <w:tc>
+          <w:tcPr>
+            <w:tcW w:w="4580" w:type="dxa"/>
+            <w:hideMark/>
+          </w:tcPr>
+          <w:p>
+            <w:pPr>
+              <w:spacing w:line="360" w:lineRule="auto"/>
+            </w:pPr>
+            <w:r>
+              <w:t>Update code based on Second Code Review feedback</w:t>
+            </w:r>
+          </w:p>
+        </w:tc>
+      </w:tr>
+      <w:tr>
+        <w:trPr>
+          <w:trHeight w:val="300"/>
+        </w:trPr>
+        <w:tc>
+          <w:tcPr>
+            <w:tcW w:w="1560" w:type="dxa"/>
+            <w:noWrap/>
+            <w:hideMark/>
+          </w:tcPr>
+          <w:p>
+            <w:pPr>
+              <w:spacing w:line="360" w:lineRule="auto"/>
+            </w:pPr>
+            <w:r>
+              <w:t>4/15/2016</w:t>
+            </w:r>
+          </w:p>
+        </w:tc>
+        <w:tc>
+          <w:tcPr>
+            <w:tcW w:w="1560" w:type="dxa"/>
+            <w:noWrap/>
+            <w:hideMark/>
+          </w:tcPr>
+          <w:p>
+            <w:pPr>
+              <w:spacing w:line="360" w:lineRule="auto"/>
+            </w:pPr>
+            <w:r>
+              <w:t>4/25/2016</w:t>
+            </w:r>
+          </w:p>
+        </w:tc>
+        <w:tc>
+          <w:tcPr>
+            <w:tcW w:w="1740" w:type="dxa"/>
+            <w:noWrap/>
+            <w:hideMark/>
+          </w:tcPr>
+          <w:p>
+            <w:pPr>
+              <w:spacing w:line="360" w:lineRule="auto"/>
+            </w:pPr>
+            <w:r>
+              <w:t>Team</w:t>
+            </w:r>
+          </w:p>
+        </w:tc>
+        <w:tc>
+          <w:tcPr>
+            <w:tcW w:w="4580" w:type="dxa"/>
+            <w:hideMark/>
+          </w:tcPr>
+          <w:p>
+            <w:pPr>
+              <w:spacing w:line="360" w:lineRule="auto"/>
+            </w:pPr>
+            <w:r>
+              <w:t>Final Report \ File Code submitted</w:t>
+            </w:r>
+          </w:p>
+        </w:tc>
+      </w:tr>
+      <w:tr>
+        <w:trPr>
+          <w:trHeight w:val="600"/>
+        </w:trPr>
+        <w:tc>
+          <w:tcPr>
+            <w:tcW w:w="1560" w:type="dxa"/>
+            <w:noWrap/>
+            <w:hideMark/>
+          </w:tcPr>
+          <w:p>
+            <w:pPr>
+              <w:spacing w:line="360" w:lineRule="auto"/>
+            </w:pPr>
+            <w:r>
+              <w:t>4/18/2016</w:t>
+            </w:r>
+          </w:p>
+        </w:tc>
+        <w:tc>
+          <w:tcPr>
+            <w:tcW w:w="1560" w:type="dxa"/>
+            <w:noWrap/>
+            <w:hideMark/>
+          </w:tcPr>
+          <w:p>
+            <w:pPr>
+              <w:spacing w:line="360" w:lineRule="auto"/>
+            </w:pPr>
+            <w:r>
+              <w:t>4/22/2016</w:t>
+            </w:r>
+          </w:p>
+        </w:tc>
+        <w:tc>
+          <w:tcPr>
+            <w:tcW w:w="1740" w:type="dxa"/>
+            <w:hideMark/>
+          </w:tcPr>
+          <w:p>
+            <w:pPr>
+              <w:spacing w:line="360" w:lineRule="auto"/>
+            </w:pPr>
+            <w:r>
+              <w:t>Ben, Jeremy, Taylor</w:t>
+            </w:r>
+          </w:p>
+        </w:tc>
+        <w:tc>
+          <w:tcPr>
+            <w:tcW w:w="4580" w:type="dxa"/>
+            <w:hideMark/>
+          </w:tcPr>
+          <w:p>
+            <w:pPr>
+              <w:spacing w:line="360" w:lineRule="auto"/>
+            </w:pPr>
+            <w:r>
+              <w:t>Perform Final Testing based on Test Suite</w:t>
+            </w:r>
+          </w:p>
+        </w:tc>
+      </w:tr>
+      <w:tr>
+        <w:trPr>
+          <w:trHeight w:val="300"/>
+        </w:trPr>
+        <w:tc>
+          <w:tcPr>
+            <w:tcW w:w="1560" w:type="dxa"/>
+            <w:noWrap/>
+            <w:hideMark/>
+          </w:tcPr>
+          <w:p>
+            <w:pPr>
+              <w:spacing w:line="360" w:lineRule="auto"/>
+            </w:pPr>
+            <w:r>
+              <w:t>4/29/2016</w:t>
+            </w:r>
+          </w:p>
+        </w:tc>
+        <w:tc>
+          <w:tcPr>
+            <w:tcW w:w="1560" w:type="dxa"/>
+            <w:noWrap/>
+            <w:hideMark/>
+          </w:tcPr>
+          <w:p>
+            <w:pPr>
+              <w:spacing w:line="360" w:lineRule="auto"/>
+            </w:pPr>
+            <w:r>
+              <w:t>4/29/2016</w:t>
+            </w:r>
+          </w:p>
+        </w:tc>
+        <w:tc>
+          <w:tcPr>
+            <w:tcW w:w="1740" w:type="dxa"/>
+            <w:noWrap/>
+            <w:hideMark/>
+          </w:tcPr>
+          <w:p>
+            <w:pPr>
+              <w:spacing w:line="360" w:lineRule="auto"/>
+            </w:pPr>
+            <w:r>
+              <w:t>Team</w:t>
+            </w:r>
+          </w:p>
+        </w:tc>
+        <w:tc>
+          <w:tcPr>
+            <w:tcW w:w="4580" w:type="dxa"/>
+            <w:hideMark/>
+          </w:tcPr>
+          <w:p>
+            <w:pPr>
+              <w:spacing w:line="360" w:lineRule="auto"/>
+            </w:pPr>
+            <w:r>
+              <w:t>Project End</w:t>
+            </w:r>
+          </w:p>
+        </w:tc>
+      </w:tr>
+    </w:tbl>
+    <w:p>
+      <w:pPr>
+        <w:spacing w:line="360" w:lineRule="auto"/>
       </w:pPr>
     </w:p>
     <w:sectPr>
@@ -5879,7 +7367,7 @@
           <w:rPr>
             <w:noProof/>
           </w:rPr>
-          <w:t>2</w:t>
+          <w:t>13</w:t>
         </w:r>
         <w:r>
           <w:rPr>
@@ -8172,7 +9660,6 @@
   <w:style w:type="character" w:default="1" w:styleId="DefaultParagraphFont">
     <w:name w:val="Default Paragraph Font"/>
     <w:uiPriority w:val="1"/>
-    <w:semiHidden/>
     <w:unhideWhenUsed/>
   </w:style>
   <w:style w:type="table" w:default="1" w:styleId="TableNormal">
@@ -8656,6 +10143,25 @@
       <w:ind w:left="220"/>
     </w:pPr>
   </w:style>
+  <w:style w:type="table" w:styleId="TableGrid">
+    <w:name w:val="Table Grid"/>
+    <w:basedOn w:val="TableNormal"/>
+    <w:uiPriority w:val="39"/>
+    <w:rsid w:val="00AB24F8"/>
+    <w:pPr>
+      <w:spacing w:after="0" w:line="240" w:lineRule="auto"/>
+    </w:pPr>
+    <w:tblPr>
+      <w:tblBorders>
+        <w:top w:val="single" w:sz="4" w:space="0" w:color="auto"/>
+        <w:left w:val="single" w:sz="4" w:space="0" w:color="auto"/>
+        <w:bottom w:val="single" w:sz="4" w:space="0" w:color="auto"/>
+        <w:right w:val="single" w:sz="4" w:space="0" w:color="auto"/>
+        <w:insideH w:val="single" w:sz="4" w:space="0" w:color="auto"/>
+        <w:insideV w:val="single" w:sz="4" w:space="0" w:color="auto"/>
+      </w:tblBorders>
+    </w:tblPr>
+  </w:style>
 </w:styles>
 </file>
 
@@ -8942,7 +10448,7 @@
 </file>
 
 <file path=customXml/itemProps2.xml><?xml version="1.0" encoding="utf-8"?>
-<ds:datastoreItem xmlns:ds="http://schemas.openxmlformats.org/officeDocument/2006/customXml" ds:itemID="{8BD834E9-8A96-484F-B032-A51C430E307F}">
+<ds:datastoreItem xmlns:ds="http://schemas.openxmlformats.org/officeDocument/2006/customXml" ds:itemID="{9DF94AC4-C2B7-43A3-A573-81589A4E30DF}">
   <ds:schemaRefs>
     <ds:schemaRef ds:uri="http://schemas.openxmlformats.org/officeDocument/2006/bibliography"/>
   </ds:schemaRefs>

</xml_diff>